<commit_message>
PicoJSON library added and message/commands transferred to the MessageData.json file. Message class and Vulkan window class created.
</commit_message>
<xml_diff>
--- a/Documentation/epics.docx
+++ b/Documentation/epics.docx
@@ -65,8 +65,8 @@
       <w:pPr>
         <w:pStyle w:val="ListParagraph"/>
         <w:numPr>
-          <w:ilvl w:val="0"/>
-          <w:numId w:val="3"/>
+          <w:ilvl w:val="1"/>
+          <w:numId w:val="2"/>
         </w:numPr>
         <w:rPr>
           <w:sz w:val="24"/>
@@ -83,19 +83,40 @@
           <w:sz w:val="24"/>
         </w:rPr>
         <w:t>.</w:t>
+      </w:r>
+      <w:r>
+        <w:rPr>
+          <w:sz w:val="24"/>
+        </w:rPr>
+        <w:t xml:space="preserve"> – </w:t>
+      </w:r>
+      <w:r>
+        <w:rPr>
+          <w:sz w:val="24"/>
+        </w:rPr>
+        <w:t>1</w:t>
+      </w:r>
+      <w:r>
+        <w:rPr>
+          <w:sz w:val="24"/>
+        </w:rPr>
+        <w:t xml:space="preserve"> Hours</w:t>
       </w:r>
     </w:p>
     <w:p>
       <w:pPr>
         <w:pStyle w:val="ListParagraph"/>
-        <w:numPr>
-          <w:ilvl w:val="0"/>
-          <w:numId w:val="3"/>
-        </w:numPr>
-        <w:rPr>
-          <w:sz w:val="24"/>
-        </w:rPr>
-      </w:pPr>
+        <w:ind w:left="1080"/>
+        <w:rPr>
+          <w:sz w:val="24"/>
+        </w:rPr>
+      </w:pPr>
+      <w:r>
+        <w:rPr>
+          <w:sz w:val="24"/>
+        </w:rPr>
+        <w:t xml:space="preserve">1.2 </w:t>
+      </w:r>
       <w:r>
         <w:rPr>
           <w:sz w:val="24"/>
@@ -107,19 +128,40 @@
           <w:sz w:val="24"/>
         </w:rPr>
         <w:t>.</w:t>
+      </w:r>
+      <w:r>
+        <w:rPr>
+          <w:sz w:val="24"/>
+        </w:rPr>
+        <w:t xml:space="preserve"> – </w:t>
+      </w:r>
+      <w:r>
+        <w:rPr>
+          <w:sz w:val="24"/>
+        </w:rPr>
+        <w:t>3</w:t>
+      </w:r>
+      <w:r>
+        <w:rPr>
+          <w:sz w:val="24"/>
+        </w:rPr>
+        <w:t xml:space="preserve"> Hours</w:t>
       </w:r>
     </w:p>
     <w:p>
       <w:pPr>
         <w:pStyle w:val="ListParagraph"/>
-        <w:numPr>
-          <w:ilvl w:val="0"/>
-          <w:numId w:val="3"/>
-        </w:numPr>
-        <w:rPr>
-          <w:sz w:val="24"/>
-        </w:rPr>
-      </w:pPr>
+        <w:ind w:left="1080"/>
+        <w:rPr>
+          <w:sz w:val="24"/>
+        </w:rPr>
+      </w:pPr>
+      <w:r>
+        <w:rPr>
+          <w:sz w:val="24"/>
+        </w:rPr>
+        <w:t xml:space="preserve">1.3 </w:t>
+      </w:r>
       <w:r>
         <w:rPr>
           <w:sz w:val="24"/>
@@ -131,6 +173,12 @@
           <w:sz w:val="24"/>
         </w:rPr>
         <w:t>.</w:t>
+      </w:r>
+      <w:r>
+        <w:rPr>
+          <w:sz w:val="24"/>
+        </w:rPr>
+        <w:t xml:space="preserve"> – 3 Hours</w:t>
       </w:r>
     </w:p>
     <w:p>
@@ -155,8 +203,8 @@
       <w:pPr>
         <w:pStyle w:val="ListParagraph"/>
         <w:numPr>
-          <w:ilvl w:val="0"/>
-          <w:numId w:val="4"/>
+          <w:ilvl w:val="1"/>
+          <w:numId w:val="7"/>
         </w:numPr>
         <w:rPr>
           <w:sz w:val="24"/>
@@ -173,6 +221,54 @@
           <w:sz w:val="24"/>
         </w:rPr>
         <w:t>.</w:t>
+      </w:r>
+      <w:r>
+        <w:rPr>
+          <w:sz w:val="24"/>
+        </w:rPr>
+        <w:t xml:space="preserve"> – </w:t>
+      </w:r>
+      <w:r>
+        <w:rPr>
+          <w:sz w:val="24"/>
+        </w:rPr>
+        <w:t>10</w:t>
+      </w:r>
+      <w:r>
+        <w:rPr>
+          <w:sz w:val="24"/>
+        </w:rPr>
+        <w:t xml:space="preserve"> Hours</w:t>
+      </w:r>
+    </w:p>
+    <w:p>
+      <w:pPr>
+        <w:pStyle w:val="ListParagraph"/>
+        <w:numPr>
+          <w:ilvl w:val="1"/>
+          <w:numId w:val="7"/>
+        </w:numPr>
+        <w:rPr>
+          <w:sz w:val="24"/>
+        </w:rPr>
+      </w:pPr>
+      <w:r>
+        <w:rPr>
+          <w:sz w:val="24"/>
+        </w:rPr>
+        <w:t>Command to start same level from begin</w:t>
+      </w:r>
+      <w:r>
+        <w:rPr>
+          <w:sz w:val="24"/>
+        </w:rPr>
+        <w:t>.</w:t>
+      </w:r>
+      <w:r>
+        <w:rPr>
+          <w:sz w:val="24"/>
+        </w:rPr>
+        <w:t xml:space="preserve"> – 1 Hour</w:t>
       </w:r>
     </w:p>
     <w:p>
@@ -180,7 +276,7 @@
         <w:pStyle w:val="ListParagraph"/>
         <w:numPr>
           <w:ilvl w:val="0"/>
-          <w:numId w:val="4"/>
+          <w:numId w:val="7"/>
         </w:numPr>
         <w:rPr>
           <w:sz w:val="24"/>
@@ -190,13 +286,105 @@
         <w:rPr>
           <w:sz w:val="24"/>
         </w:rPr>
-        <w:t>Command to start same level from begin</w:t>
+        <w:t>As player I want to choose the difficulty so I can play what fits me the best.</w:t>
+      </w:r>
+    </w:p>
+    <w:p>
+      <w:pPr>
+        <w:pStyle w:val="ListParagraph"/>
+        <w:numPr>
+          <w:ilvl w:val="1"/>
+          <w:numId w:val="8"/>
+        </w:numPr>
+        <w:rPr>
+          <w:sz w:val="24"/>
+        </w:rPr>
+      </w:pPr>
+      <w:r>
+        <w:rPr>
+          <w:sz w:val="24"/>
+        </w:rPr>
+        <w:t>Command to choose difficulty</w:t>
       </w:r>
       <w:r>
         <w:rPr>
           <w:sz w:val="24"/>
         </w:rPr>
         <w:t>.</w:t>
+      </w:r>
+      <w:r>
+        <w:rPr>
+          <w:sz w:val="24"/>
+        </w:rPr>
+        <w:t xml:space="preserve"> – </w:t>
+      </w:r>
+      <w:r>
+        <w:rPr>
+          <w:sz w:val="24"/>
+        </w:rPr>
+        <w:t>2</w:t>
+      </w:r>
+      <w:bookmarkStart w:id="0" w:name="_GoBack"/>
+      <w:bookmarkEnd w:id="0"/>
+      <w:r>
+        <w:rPr>
+          <w:sz w:val="24"/>
+        </w:rPr>
+        <w:t xml:space="preserve"> Hours</w:t>
+      </w:r>
+    </w:p>
+    <w:p>
+      <w:pPr>
+        <w:pStyle w:val="ListParagraph"/>
+        <w:numPr>
+          <w:ilvl w:val="1"/>
+          <w:numId w:val="8"/>
+        </w:numPr>
+        <w:rPr>
+          <w:sz w:val="24"/>
+        </w:rPr>
+      </w:pPr>
+      <w:r>
+        <w:rPr>
+          <w:sz w:val="24"/>
+        </w:rPr>
+        <w:t>Higher room count with higher difficulty</w:t>
+      </w:r>
+      <w:r>
+        <w:rPr>
+          <w:sz w:val="24"/>
+        </w:rPr>
+        <w:t>.</w:t>
+      </w:r>
+      <w:r>
+        <w:rPr>
+          <w:sz w:val="24"/>
+        </w:rPr>
+        <w:t xml:space="preserve"> – 2 Hours</w:t>
+      </w:r>
+    </w:p>
+    <w:p>
+      <w:pPr>
+        <w:pStyle w:val="ListParagraph"/>
+        <w:numPr>
+          <w:ilvl w:val="1"/>
+          <w:numId w:val="8"/>
+        </w:numPr>
+        <w:rPr>
+          <w:sz w:val="24"/>
+        </w:rPr>
+      </w:pPr>
+      <w:r>
+        <w:rPr>
+          <w:sz w:val="24"/>
+        </w:rPr>
+        <w:t>Stronger and more enemies with higher difficulty.</w:t>
+      </w:r>
+      <w:r>
+        <w:rPr>
+          <w:sz w:val="24"/>
+        </w:rPr>
+        <w:t xml:space="preserve">  – 4 Hours</w:t>
       </w:r>
     </w:p>
     <w:p>
@@ -204,7 +392,7 @@
         <w:pStyle w:val="ListParagraph"/>
         <w:numPr>
           <w:ilvl w:val="0"/>
-          <w:numId w:val="2"/>
+          <w:numId w:val="8"/>
         </w:numPr>
         <w:rPr>
           <w:sz w:val="24"/>
@@ -214,7 +402,79 @@
         <w:rPr>
           <w:sz w:val="24"/>
         </w:rPr>
-        <w:t>As player I want to choose the difficulty so I can play what fits me the best.</w:t>
+        <w:t>As player I want to continue playing after finishing a level to achieve higher scores.</w:t>
+      </w:r>
+    </w:p>
+    <w:p>
+      <w:pPr>
+        <w:pStyle w:val="ListParagraph"/>
+        <w:numPr>
+          <w:ilvl w:val="1"/>
+          <w:numId w:val="8"/>
+        </w:numPr>
+        <w:rPr>
+          <w:sz w:val="24"/>
+        </w:rPr>
+      </w:pPr>
+      <w:r>
+        <w:rPr>
+          <w:sz w:val="24"/>
+        </w:rPr>
+        <w:t>Infinite room generation (generate a new room after the current one).</w:t>
+      </w:r>
+      <w:r>
+        <w:rPr>
+          <w:sz w:val="24"/>
+        </w:rPr>
+        <w:t xml:space="preserve"> (</w:t>
+      </w:r>
+      <w:r>
+        <w:rPr>
+          <w:sz w:val="24"/>
+        </w:rPr>
+        <w:t>10</w:t>
+      </w:r>
+      <w:r>
+        <w:rPr>
+          <w:sz w:val="24"/>
+        </w:rPr>
+        <w:t xml:space="preserve"> </w:t>
+      </w:r>
+      <w:r>
+        <w:rPr>
+          <w:sz w:val="24"/>
+        </w:rPr>
+        <w:t>Hours)</w:t>
+      </w:r>
+      <w:r>
+        <w:rPr>
+          <w:sz w:val="24"/>
+        </w:rPr>
+        <w:tab/>
+      </w:r>
+    </w:p>
+    <w:p>
+      <w:pPr>
+        <w:pStyle w:val="ListParagraph"/>
+        <w:numPr>
+          <w:ilvl w:val="1"/>
+          <w:numId w:val="8"/>
+        </w:numPr>
+        <w:rPr>
+          <w:sz w:val="24"/>
+        </w:rPr>
+      </w:pPr>
+      <w:r>
+        <w:rPr>
+          <w:sz w:val="24"/>
+        </w:rPr>
+        <w:t>Command to select end or continue.</w:t>
+      </w:r>
+      <w:r>
+        <w:rPr>
+          <w:sz w:val="24"/>
+        </w:rPr>
+        <w:t xml:space="preserve"> (1 Hour)</w:t>
       </w:r>
     </w:p>
     <w:p>
@@ -222,7 +482,7 @@
         <w:pStyle w:val="ListParagraph"/>
         <w:numPr>
           <w:ilvl w:val="0"/>
-          <w:numId w:val="5"/>
+          <w:numId w:val="8"/>
         </w:numPr>
         <w:rPr>
           <w:sz w:val="24"/>
@@ -232,21 +492,15 @@
         <w:rPr>
           <w:sz w:val="24"/>
         </w:rPr>
-        <w:t>Command to choose difficulty</w:t>
-      </w:r>
-      <w:r>
-        <w:rPr>
-          <w:sz w:val="24"/>
-        </w:rPr>
-        <w:t>.</w:t>
+        <w:t>As player I want to choose the dungeon type.</w:t>
       </w:r>
     </w:p>
     <w:p>
       <w:pPr>
         <w:pStyle w:val="ListParagraph"/>
         <w:numPr>
-          <w:ilvl w:val="0"/>
-          <w:numId w:val="5"/>
+          <w:ilvl w:val="1"/>
+          <w:numId w:val="8"/>
         </w:numPr>
         <w:rPr>
           <w:sz w:val="24"/>
@@ -256,21 +510,21 @@
         <w:rPr>
           <w:sz w:val="24"/>
         </w:rPr>
-        <w:t>Higher room count with higher difficulty</w:t>
-      </w:r>
-      <w:r>
-        <w:rPr>
-          <w:sz w:val="24"/>
-        </w:rPr>
-        <w:t>.</w:t>
+        <w:t>Command to see all available types in a list.</w:t>
+      </w:r>
+      <w:r>
+        <w:rPr>
+          <w:sz w:val="24"/>
+        </w:rPr>
+        <w:t xml:space="preserve"> (1 Hour)</w:t>
       </w:r>
     </w:p>
     <w:p>
       <w:pPr>
         <w:pStyle w:val="ListParagraph"/>
         <w:numPr>
-          <w:ilvl w:val="0"/>
-          <w:numId w:val="5"/>
+          <w:ilvl w:val="1"/>
+          <w:numId w:val="8"/>
         </w:numPr>
         <w:rPr>
           <w:sz w:val="24"/>
@@ -280,118 +534,26 @@
         <w:rPr>
           <w:sz w:val="24"/>
         </w:rPr>
-        <w:t>Stronger and more enemies with higher difficulty.</w:t>
-      </w:r>
-    </w:p>
-    <w:p>
-      <w:pPr>
-        <w:pStyle w:val="ListParagraph"/>
-        <w:numPr>
-          <w:ilvl w:val="0"/>
-          <w:numId w:val="2"/>
-        </w:numPr>
-        <w:rPr>
-          <w:sz w:val="24"/>
-        </w:rPr>
-      </w:pPr>
-      <w:r>
-        <w:rPr>
-          <w:sz w:val="24"/>
-        </w:rPr>
-        <w:t>As player I want to continue playing after finishing a level to achieve higher scores.</w:t>
-      </w:r>
-    </w:p>
-    <w:p>
-      <w:pPr>
-        <w:pStyle w:val="ListParagraph"/>
-        <w:numPr>
-          <w:ilvl w:val="0"/>
-          <w:numId w:val="6"/>
-        </w:numPr>
-        <w:rPr>
-          <w:sz w:val="24"/>
-        </w:rPr>
-      </w:pPr>
-      <w:r>
-        <w:rPr>
-          <w:sz w:val="24"/>
-        </w:rPr>
-        <w:t>Infinite room generation (generate a new room after the current one).</w:t>
-      </w:r>
-    </w:p>
-    <w:p>
-      <w:pPr>
-        <w:pStyle w:val="ListParagraph"/>
-        <w:numPr>
-          <w:ilvl w:val="0"/>
-          <w:numId w:val="6"/>
-        </w:numPr>
-        <w:rPr>
-          <w:sz w:val="24"/>
-        </w:rPr>
-      </w:pPr>
-      <w:r>
-        <w:rPr>
-          <w:sz w:val="24"/>
-        </w:rPr>
-        <w:t>Command to select end or continue.</w:t>
-      </w:r>
-    </w:p>
-    <w:p>
-      <w:pPr>
-        <w:pStyle w:val="ListParagraph"/>
-        <w:numPr>
-          <w:ilvl w:val="0"/>
-          <w:numId w:val="2"/>
-        </w:numPr>
-        <w:rPr>
-          <w:sz w:val="24"/>
-        </w:rPr>
-      </w:pPr>
-      <w:r>
-        <w:rPr>
-          <w:sz w:val="24"/>
-        </w:rPr>
-        <w:t>As player I want to choose the dungeon type.</w:t>
-      </w:r>
-    </w:p>
-    <w:p>
-      <w:pPr>
-        <w:pStyle w:val="ListParagraph"/>
-        <w:numPr>
-          <w:ilvl w:val="0"/>
-          <w:numId w:val="6"/>
-        </w:numPr>
-        <w:rPr>
-          <w:sz w:val="24"/>
-        </w:rPr>
-      </w:pPr>
-      <w:r>
-        <w:rPr>
-          <w:sz w:val="24"/>
-        </w:rPr>
-        <w:t>Command to see all available types in a list.</w:t>
-      </w:r>
-    </w:p>
-    <w:p>
-      <w:pPr>
-        <w:pStyle w:val="ListParagraph"/>
-        <w:numPr>
-          <w:ilvl w:val="0"/>
-          <w:numId w:val="6"/>
-        </w:numPr>
-        <w:rPr>
-          <w:sz w:val="24"/>
-        </w:rPr>
-      </w:pPr>
-      <w:r>
-        <w:rPr>
-          <w:sz w:val="24"/>
-        </w:rPr>
-        <w:t>Command to choose one of them with passing a number.</w:t>
-      </w:r>
-      <w:bookmarkStart w:id="0" w:name="_GoBack"/>
-      <w:bookmarkEnd w:id="0"/>
+        <w:t xml:space="preserve">Command to choose one of </w:t>
+      </w:r>
+      <w:r>
+        <w:rPr>
+          <w:sz w:val="24"/>
+        </w:rPr>
+        <w:t>the doors</w:t>
+      </w:r>
+      <w:r>
+        <w:rPr>
+          <w:sz w:val="24"/>
+        </w:rPr>
+        <w:t xml:space="preserve"> with passing a number.</w:t>
+      </w:r>
+      <w:r>
+        <w:rPr>
+          <w:sz w:val="24"/>
+        </w:rPr>
+        <w:t xml:space="preserve"> (2 Hours)</w:t>
+      </w:r>
     </w:p>
     <w:p>
       <w:pPr>
@@ -413,6 +575,119 @@
 <file path=word/numbering.xml><?xml version="1.0" encoding="utf-8"?>
 <w:numbering xmlns:wpc="http://schemas.microsoft.com/office/word/2010/wordprocessingCanvas" xmlns:cx="http://schemas.microsoft.com/office/drawing/2014/chartex" xmlns:cx1="http://schemas.microsoft.com/office/drawing/2015/9/8/chartex" xmlns:cx2="http://schemas.microsoft.com/office/drawing/2015/10/21/chartex" xmlns:cx3="http://schemas.microsoft.com/office/drawing/2016/5/9/chartex" xmlns:cx4="http://schemas.microsoft.com/office/drawing/2016/5/10/chartex" xmlns:cx5="http://schemas.microsoft.com/office/drawing/2016/5/11/chartex" xmlns:cx6="http://schemas.microsoft.com/office/drawing/2016/5/12/chartex" xmlns:cx7="http://schemas.microsoft.com/office/drawing/2016/5/13/chartex" xmlns:cx8="http://schemas.microsoft.com/office/drawing/2016/5/14/chartex" xmlns:mc="http://schemas.openxmlformats.org/markup-compatibility/2006" xmlns:aink="http://schemas.microsoft.com/office/drawing/2016/ink" xmlns:am3d="http://schemas.microsoft.com/office/drawing/2017/model3d" xmlns:o="urn:schemas-microsoft-com:office:office" xmlns:r="http://schemas.openxmlformats.org/officeDocument/2006/relationships" xmlns:m="http://schemas.openxmlformats.org/officeDocument/2006/math" xmlns:v="urn:schemas-microsoft-com:vml" xmlns:wp14="http://schemas.microsoft.com/office/word/2010/wordprocessingDrawing" xmlns:wp="http://schemas.openxmlformats.org/drawingml/2006/wordprocessingDrawing" xmlns:w10="urn:schemas-microsoft-com:office:word" xmlns:w="http://schemas.openxmlformats.org/wordprocessingml/2006/main" xmlns:w14="http://schemas.microsoft.com/office/word/2010/wordml" xmlns:w15="http://schemas.microsoft.com/office/word/2012/wordml" xmlns:w16cid="http://schemas.microsoft.com/office/word/2016/wordml/cid" xmlns:w16se="http://schemas.microsoft.com/office/word/2015/wordml/symex" xmlns:wpg="http://schemas.microsoft.com/office/word/2010/wordprocessingGroup" xmlns:wpi="http://schemas.microsoft.com/office/word/2010/wordprocessingInk" xmlns:wne="http://schemas.microsoft.com/office/word/2006/wordml" xmlns:wps="http://schemas.microsoft.com/office/word/2010/wordprocessingShape" mc:Ignorable="w14 w15 w16se w16cid wp14">
   <w:abstractNum w:abstractNumId="0" w15:restartNumberingAfterBreak="0">
+    <w:nsid w:val="1CA2328D"/>
+    <w:multiLevelType w:val="multilevel"/>
+    <w:tmpl w:val="FDD0A7FC"/>
+    <w:lvl w:ilvl="0">
+      <w:start w:val="3"/>
+      <w:numFmt w:val="decimal"/>
+      <w:lvlText w:val="%1"/>
+      <w:lvlJc w:val="left"/>
+      <w:pPr>
+        <w:ind w:left="360" w:hanging="360"/>
+      </w:pPr>
+      <w:rPr>
+        <w:rFonts w:hint="default"/>
+      </w:rPr>
+    </w:lvl>
+    <w:lvl w:ilvl="1">
+      <w:start w:val="1"/>
+      <w:numFmt w:val="decimal"/>
+      <w:lvlText w:val="%1.%2"/>
+      <w:lvlJc w:val="left"/>
+      <w:pPr>
+        <w:ind w:left="1440" w:hanging="360"/>
+      </w:pPr>
+      <w:rPr>
+        <w:rFonts w:hint="default"/>
+      </w:rPr>
+    </w:lvl>
+    <w:lvl w:ilvl="2">
+      <w:start w:val="1"/>
+      <w:numFmt w:val="decimal"/>
+      <w:lvlText w:val="%1.%2.%3"/>
+      <w:lvlJc w:val="left"/>
+      <w:pPr>
+        <w:ind w:left="2880" w:hanging="720"/>
+      </w:pPr>
+      <w:rPr>
+        <w:rFonts w:hint="default"/>
+      </w:rPr>
+    </w:lvl>
+    <w:lvl w:ilvl="3">
+      <w:start w:val="1"/>
+      <w:numFmt w:val="decimal"/>
+      <w:lvlText w:val="%1.%2.%3.%4"/>
+      <w:lvlJc w:val="left"/>
+      <w:pPr>
+        <w:ind w:left="3960" w:hanging="720"/>
+      </w:pPr>
+      <w:rPr>
+        <w:rFonts w:hint="default"/>
+      </w:rPr>
+    </w:lvl>
+    <w:lvl w:ilvl="4">
+      <w:start w:val="1"/>
+      <w:numFmt w:val="decimal"/>
+      <w:lvlText w:val="%1.%2.%3.%4.%5"/>
+      <w:lvlJc w:val="left"/>
+      <w:pPr>
+        <w:ind w:left="5400" w:hanging="1080"/>
+      </w:pPr>
+      <w:rPr>
+        <w:rFonts w:hint="default"/>
+      </w:rPr>
+    </w:lvl>
+    <w:lvl w:ilvl="5">
+      <w:start w:val="1"/>
+      <w:numFmt w:val="decimal"/>
+      <w:lvlText w:val="%1.%2.%3.%4.%5.%6"/>
+      <w:lvlJc w:val="left"/>
+      <w:pPr>
+        <w:ind w:left="6480" w:hanging="1080"/>
+      </w:pPr>
+      <w:rPr>
+        <w:rFonts w:hint="default"/>
+      </w:rPr>
+    </w:lvl>
+    <w:lvl w:ilvl="6">
+      <w:start w:val="1"/>
+      <w:numFmt w:val="decimal"/>
+      <w:lvlText w:val="%1.%2.%3.%4.%5.%6.%7"/>
+      <w:lvlJc w:val="left"/>
+      <w:pPr>
+        <w:ind w:left="7920" w:hanging="1440"/>
+      </w:pPr>
+      <w:rPr>
+        <w:rFonts w:hint="default"/>
+      </w:rPr>
+    </w:lvl>
+    <w:lvl w:ilvl="7">
+      <w:start w:val="1"/>
+      <w:numFmt w:val="decimal"/>
+      <w:lvlText w:val="%1.%2.%3.%4.%5.%6.%7.%8"/>
+      <w:lvlJc w:val="left"/>
+      <w:pPr>
+        <w:ind w:left="9000" w:hanging="1440"/>
+      </w:pPr>
+      <w:rPr>
+        <w:rFonts w:hint="default"/>
+      </w:rPr>
+    </w:lvl>
+    <w:lvl w:ilvl="8">
+      <w:start w:val="1"/>
+      <w:numFmt w:val="decimal"/>
+      <w:lvlText w:val="%1.%2.%3.%4.%5.%6.%7.%8.%9"/>
+      <w:lvlJc w:val="left"/>
+      <w:pPr>
+        <w:ind w:left="10440" w:hanging="1800"/>
+      </w:pPr>
+      <w:rPr>
+        <w:rFonts w:hint="default"/>
+      </w:rPr>
+    </w:lvl>
+  </w:abstractNum>
+  <w:abstractNum w:abstractNumId="1" w15:restartNumberingAfterBreak="0">
     <w:nsid w:val="37DC3755"/>
     <w:multiLevelType w:val="hybridMultilevel"/>
     <w:tmpl w:val="D4124B60"/>
@@ -524,11 +799,124 @@
       </w:rPr>
     </w:lvl>
   </w:abstractNum>
-  <w:abstractNum w:abstractNumId="1" w15:restartNumberingAfterBreak="0">
+  <w:abstractNum w:abstractNumId="2" w15:restartNumberingAfterBreak="0">
+    <w:nsid w:val="38D91EF2"/>
+    <w:multiLevelType w:val="multilevel"/>
+    <w:tmpl w:val="A4C253F4"/>
+    <w:lvl w:ilvl="0">
+      <w:start w:val="2"/>
+      <w:numFmt w:val="decimal"/>
+      <w:lvlText w:val="%1"/>
+      <w:lvlJc w:val="left"/>
+      <w:pPr>
+        <w:ind w:left="360" w:hanging="360"/>
+      </w:pPr>
+      <w:rPr>
+        <w:rFonts w:hint="default"/>
+      </w:rPr>
+    </w:lvl>
+    <w:lvl w:ilvl="1">
+      <w:start w:val="2"/>
+      <w:numFmt w:val="decimal"/>
+      <w:lvlText w:val="%1.%2"/>
+      <w:lvlJc w:val="left"/>
+      <w:pPr>
+        <w:ind w:left="1440" w:hanging="360"/>
+      </w:pPr>
+      <w:rPr>
+        <w:rFonts w:hint="default"/>
+      </w:rPr>
+    </w:lvl>
+    <w:lvl w:ilvl="2">
+      <w:start w:val="1"/>
+      <w:numFmt w:val="decimal"/>
+      <w:lvlText w:val="%1.%2.%3"/>
+      <w:lvlJc w:val="left"/>
+      <w:pPr>
+        <w:ind w:left="2880" w:hanging="720"/>
+      </w:pPr>
+      <w:rPr>
+        <w:rFonts w:hint="default"/>
+      </w:rPr>
+    </w:lvl>
+    <w:lvl w:ilvl="3">
+      <w:start w:val="1"/>
+      <w:numFmt w:val="decimal"/>
+      <w:lvlText w:val="%1.%2.%3.%4"/>
+      <w:lvlJc w:val="left"/>
+      <w:pPr>
+        <w:ind w:left="3960" w:hanging="720"/>
+      </w:pPr>
+      <w:rPr>
+        <w:rFonts w:hint="default"/>
+      </w:rPr>
+    </w:lvl>
+    <w:lvl w:ilvl="4">
+      <w:start w:val="1"/>
+      <w:numFmt w:val="decimal"/>
+      <w:lvlText w:val="%1.%2.%3.%4.%5"/>
+      <w:lvlJc w:val="left"/>
+      <w:pPr>
+        <w:ind w:left="5400" w:hanging="1080"/>
+      </w:pPr>
+      <w:rPr>
+        <w:rFonts w:hint="default"/>
+      </w:rPr>
+    </w:lvl>
+    <w:lvl w:ilvl="5">
+      <w:start w:val="1"/>
+      <w:numFmt w:val="decimal"/>
+      <w:lvlText w:val="%1.%2.%3.%4.%5.%6"/>
+      <w:lvlJc w:val="left"/>
+      <w:pPr>
+        <w:ind w:left="6480" w:hanging="1080"/>
+      </w:pPr>
+      <w:rPr>
+        <w:rFonts w:hint="default"/>
+      </w:rPr>
+    </w:lvl>
+    <w:lvl w:ilvl="6">
+      <w:start w:val="1"/>
+      <w:numFmt w:val="decimal"/>
+      <w:lvlText w:val="%1.%2.%3.%4.%5.%6.%7"/>
+      <w:lvlJc w:val="left"/>
+      <w:pPr>
+        <w:ind w:left="7920" w:hanging="1440"/>
+      </w:pPr>
+      <w:rPr>
+        <w:rFonts w:hint="default"/>
+      </w:rPr>
+    </w:lvl>
+    <w:lvl w:ilvl="7">
+      <w:start w:val="1"/>
+      <w:numFmt w:val="decimal"/>
+      <w:lvlText w:val="%1.%2.%3.%4.%5.%6.%7.%8"/>
+      <w:lvlJc w:val="left"/>
+      <w:pPr>
+        <w:ind w:left="9000" w:hanging="1440"/>
+      </w:pPr>
+      <w:rPr>
+        <w:rFonts w:hint="default"/>
+      </w:rPr>
+    </w:lvl>
+    <w:lvl w:ilvl="8">
+      <w:start w:val="1"/>
+      <w:numFmt w:val="decimal"/>
+      <w:lvlText w:val="%1.%2.%3.%4.%5.%6.%7.%8.%9"/>
+      <w:lvlJc w:val="left"/>
+      <w:pPr>
+        <w:ind w:left="10440" w:hanging="1800"/>
+      </w:pPr>
+      <w:rPr>
+        <w:rFonts w:hint="default"/>
+      </w:rPr>
+    </w:lvl>
+  </w:abstractNum>
+  <w:abstractNum w:abstractNumId="3" w15:restartNumberingAfterBreak="0">
     <w:nsid w:val="3BE32592"/>
-    <w:multiLevelType w:val="hybridMultilevel"/>
-    <w:tmpl w:val="19867F3E"/>
-    <w:lvl w:ilvl="0" w:tplc="0413000F">
+    <w:multiLevelType w:val="multilevel"/>
+    <w:tmpl w:val="958CB4C4"/>
+    <w:lvl w:ilvl="0">
       <w:start w:val="1"/>
       <w:numFmt w:val="decimal"/>
       <w:lvlText w:val="%1."/>
@@ -537,80 +925,112 @@
         <w:ind w:left="720" w:hanging="360"/>
       </w:pPr>
     </w:lvl>
-    <w:lvl w:ilvl="1" w:tplc="04130019" w:tentative="1">
-      <w:start w:val="1"/>
-      <w:numFmt w:val="lowerLetter"/>
-      <w:lvlText w:val="%2."/>
+    <w:lvl w:ilvl="1">
+      <w:start w:val="1"/>
+      <w:numFmt w:val="decimal"/>
+      <w:isLgl/>
+      <w:lvlText w:val="%1.%2"/>
       <w:lvlJc w:val="left"/>
       <w:pPr>
         <w:ind w:left="1440" w:hanging="360"/>
       </w:pPr>
-    </w:lvl>
-    <w:lvl w:ilvl="2" w:tplc="0413001B" w:tentative="1">
-      <w:start w:val="1"/>
-      <w:numFmt w:val="lowerRoman"/>
-      <w:lvlText w:val="%3."/>
-      <w:lvlJc w:val="right"/>
-      <w:pPr>
-        <w:ind w:left="2160" w:hanging="180"/>
-      </w:pPr>
-    </w:lvl>
-    <w:lvl w:ilvl="3" w:tplc="0413000F" w:tentative="1">
-      <w:start w:val="1"/>
-      <w:numFmt w:val="decimal"/>
-      <w:lvlText w:val="%4."/>
-      <w:lvlJc w:val="left"/>
-      <w:pPr>
-        <w:ind w:left="2880" w:hanging="360"/>
-      </w:pPr>
-    </w:lvl>
-    <w:lvl w:ilvl="4" w:tplc="04130019" w:tentative="1">
-      <w:start w:val="1"/>
-      <w:numFmt w:val="lowerLetter"/>
-      <w:lvlText w:val="%5."/>
-      <w:lvlJc w:val="left"/>
-      <w:pPr>
-        <w:ind w:left="3600" w:hanging="360"/>
-      </w:pPr>
-    </w:lvl>
-    <w:lvl w:ilvl="5" w:tplc="0413001B" w:tentative="1">
-      <w:start w:val="1"/>
-      <w:numFmt w:val="lowerRoman"/>
-      <w:lvlText w:val="%6."/>
-      <w:lvlJc w:val="right"/>
-      <w:pPr>
-        <w:ind w:left="4320" w:hanging="180"/>
-      </w:pPr>
-    </w:lvl>
-    <w:lvl w:ilvl="6" w:tplc="0413000F" w:tentative="1">
-      <w:start w:val="1"/>
-      <w:numFmt w:val="decimal"/>
-      <w:lvlText w:val="%7."/>
-      <w:lvlJc w:val="left"/>
-      <w:pPr>
-        <w:ind w:left="5040" w:hanging="360"/>
-      </w:pPr>
-    </w:lvl>
-    <w:lvl w:ilvl="7" w:tplc="04130019" w:tentative="1">
-      <w:start w:val="1"/>
-      <w:numFmt w:val="lowerLetter"/>
-      <w:lvlText w:val="%8."/>
-      <w:lvlJc w:val="left"/>
-      <w:pPr>
-        <w:ind w:left="5760" w:hanging="360"/>
-      </w:pPr>
-    </w:lvl>
-    <w:lvl w:ilvl="8" w:tplc="0413001B" w:tentative="1">
-      <w:start w:val="1"/>
-      <w:numFmt w:val="lowerRoman"/>
-      <w:lvlText w:val="%9."/>
-      <w:lvlJc w:val="right"/>
-      <w:pPr>
-        <w:ind w:left="6480" w:hanging="180"/>
-      </w:pPr>
+      <w:rPr>
+        <w:rFonts w:hint="default"/>
+      </w:rPr>
+    </w:lvl>
+    <w:lvl w:ilvl="2">
+      <w:start w:val="1"/>
+      <w:numFmt w:val="decimal"/>
+      <w:isLgl/>
+      <w:lvlText w:val="%1.%2.%3"/>
+      <w:lvlJc w:val="left"/>
+      <w:pPr>
+        <w:ind w:left="2520" w:hanging="720"/>
+      </w:pPr>
+      <w:rPr>
+        <w:rFonts w:hint="default"/>
+      </w:rPr>
+    </w:lvl>
+    <w:lvl w:ilvl="3">
+      <w:start w:val="1"/>
+      <w:numFmt w:val="decimal"/>
+      <w:isLgl/>
+      <w:lvlText w:val="%1.%2.%3.%4"/>
+      <w:lvlJc w:val="left"/>
+      <w:pPr>
+        <w:ind w:left="3240" w:hanging="720"/>
+      </w:pPr>
+      <w:rPr>
+        <w:rFonts w:hint="default"/>
+      </w:rPr>
+    </w:lvl>
+    <w:lvl w:ilvl="4">
+      <w:start w:val="1"/>
+      <w:numFmt w:val="decimal"/>
+      <w:isLgl/>
+      <w:lvlText w:val="%1.%2.%3.%4.%5"/>
+      <w:lvlJc w:val="left"/>
+      <w:pPr>
+        <w:ind w:left="4320" w:hanging="1080"/>
+      </w:pPr>
+      <w:rPr>
+        <w:rFonts w:hint="default"/>
+      </w:rPr>
+    </w:lvl>
+    <w:lvl w:ilvl="5">
+      <w:start w:val="1"/>
+      <w:numFmt w:val="decimal"/>
+      <w:isLgl/>
+      <w:lvlText w:val="%1.%2.%3.%4.%5.%6"/>
+      <w:lvlJc w:val="left"/>
+      <w:pPr>
+        <w:ind w:left="5040" w:hanging="1080"/>
+      </w:pPr>
+      <w:rPr>
+        <w:rFonts w:hint="default"/>
+      </w:rPr>
+    </w:lvl>
+    <w:lvl w:ilvl="6">
+      <w:start w:val="1"/>
+      <w:numFmt w:val="decimal"/>
+      <w:isLgl/>
+      <w:lvlText w:val="%1.%2.%3.%4.%5.%6.%7"/>
+      <w:lvlJc w:val="left"/>
+      <w:pPr>
+        <w:ind w:left="6120" w:hanging="1440"/>
+      </w:pPr>
+      <w:rPr>
+        <w:rFonts w:hint="default"/>
+      </w:rPr>
+    </w:lvl>
+    <w:lvl w:ilvl="7">
+      <w:start w:val="1"/>
+      <w:numFmt w:val="decimal"/>
+      <w:isLgl/>
+      <w:lvlText w:val="%1.%2.%3.%4.%5.%6.%7.%8"/>
+      <w:lvlJc w:val="left"/>
+      <w:pPr>
+        <w:ind w:left="6840" w:hanging="1440"/>
+      </w:pPr>
+      <w:rPr>
+        <w:rFonts w:hint="default"/>
+      </w:rPr>
+    </w:lvl>
+    <w:lvl w:ilvl="8">
+      <w:start w:val="1"/>
+      <w:numFmt w:val="decimal"/>
+      <w:isLgl/>
+      <w:lvlText w:val="%1.%2.%3.%4.%5.%6.%7.%8.%9"/>
+      <w:lvlJc w:val="left"/>
+      <w:pPr>
+        <w:ind w:left="7920" w:hanging="1800"/>
+      </w:pPr>
+      <w:rPr>
+        <w:rFonts w:hint="default"/>
+      </w:rPr>
     </w:lvl>
   </w:abstractNum>
-  <w:abstractNum w:abstractNumId="2" w15:restartNumberingAfterBreak="0">
+  <w:abstractNum w:abstractNumId="4" w15:restartNumberingAfterBreak="0">
     <w:nsid w:val="41D961C0"/>
     <w:multiLevelType w:val="hybridMultilevel"/>
     <w:tmpl w:val="F6BC168C"/>
@@ -722,7 +1142,7 @@
       </w:rPr>
     </w:lvl>
   </w:abstractNum>
-  <w:abstractNum w:abstractNumId="3" w15:restartNumberingAfterBreak="0">
+  <w:abstractNum w:abstractNumId="5" w15:restartNumberingAfterBreak="0">
     <w:nsid w:val="5CDE7583"/>
     <w:multiLevelType w:val="hybridMultilevel"/>
     <w:tmpl w:val="F8428830"/>
@@ -834,7 +1254,7 @@
       </w:rPr>
     </w:lvl>
   </w:abstractNum>
-  <w:abstractNum w:abstractNumId="4" w15:restartNumberingAfterBreak="0">
+  <w:abstractNum w:abstractNumId="6" w15:restartNumberingAfterBreak="0">
     <w:nsid w:val="69967288"/>
     <w:multiLevelType w:val="hybridMultilevel"/>
     <w:tmpl w:val="32FEC6BA"/>
@@ -946,7 +1366,7 @@
       </w:rPr>
     </w:lvl>
   </w:abstractNum>
-  <w:abstractNum w:abstractNumId="5" w15:restartNumberingAfterBreak="0">
+  <w:abstractNum w:abstractNumId="7" w15:restartNumberingAfterBreak="0">
     <w:nsid w:val="7C441913"/>
     <w:multiLevelType w:val="hybridMultilevel"/>
     <w:tmpl w:val="500E8EDA"/>
@@ -1059,22 +1479,28 @@
     </w:lvl>
   </w:abstractNum>
   <w:num w:numId="1">
+    <w:abstractNumId w:val="4"/>
+  </w:num>
+  <w:num w:numId="2">
+    <w:abstractNumId w:val="3"/>
+  </w:num>
+  <w:num w:numId="3">
+    <w:abstractNumId w:val="1"/>
+  </w:num>
+  <w:num w:numId="4">
+    <w:abstractNumId w:val="6"/>
+  </w:num>
+  <w:num w:numId="5">
+    <w:abstractNumId w:val="7"/>
+  </w:num>
+  <w:num w:numId="6">
+    <w:abstractNumId w:val="5"/>
+  </w:num>
+  <w:num w:numId="7">
     <w:abstractNumId w:val="2"/>
   </w:num>
-  <w:num w:numId="2">
-    <w:abstractNumId w:val="1"/>
-  </w:num>
-  <w:num w:numId="3">
+  <w:num w:numId="8">
     <w:abstractNumId w:val="0"/>
-  </w:num>
-  <w:num w:numId="4">
-    <w:abstractNumId w:val="4"/>
-  </w:num>
-  <w:num w:numId="5">
-    <w:abstractNumId w:val="5"/>
-  </w:num>
-  <w:num w:numId="6">
-    <w:abstractNumId w:val="3"/>
   </w:num>
 </w:numbering>
 </file>

</xml_diff>